<commit_message>
update 05 March 2024
</commit_message>
<xml_diff>
--- a/Lembar Revisi/LEMBAR KONFIRMASI REVISI LAPORAN ATAU KARYA TULIS PKL.docx
+++ b/Lembar Revisi/LEMBAR KONFIRMASI REVISI LAPORAN ATAU KARYA TULIS PKL.docx
@@ -222,14 +222,14 @@
         <w:tblLook w:val="04A0" w:firstRow="1" w:lastRow="0" w:firstColumn="1" w:lastColumn="0" w:noHBand="0" w:noVBand="1"/>
       </w:tblPr>
       <w:tblGrid>
-        <w:gridCol w:w="1560"/>
-        <w:gridCol w:w="283"/>
-        <w:gridCol w:w="6231"/>
+        <w:gridCol w:w="1843"/>
+        <w:gridCol w:w="284"/>
+        <w:gridCol w:w="5947"/>
       </w:tblGrid>
       <w:tr>
         <w:tc>
           <w:tcPr>
-            <w:tcW w:w="1560" w:type="dxa"/>
+            <w:tcW w:w="1843" w:type="dxa"/>
           </w:tcPr>
           <w:p>
             <w:pPr>
@@ -250,7 +250,7 @@
         </w:tc>
         <w:tc>
           <w:tcPr>
-            <w:tcW w:w="283" w:type="dxa"/>
+            <w:tcW w:w="284" w:type="dxa"/>
           </w:tcPr>
           <w:p>
             <w:pPr>
@@ -271,7 +271,7 @@
         </w:tc>
         <w:tc>
           <w:tcPr>
-            <w:tcW w:w="6231" w:type="dxa"/>
+            <w:tcW w:w="5947" w:type="dxa"/>
           </w:tcPr>
           <w:p>
             <w:pPr>
@@ -294,7 +294,7 @@
       <w:tr>
         <w:tc>
           <w:tcPr>
-            <w:tcW w:w="1560" w:type="dxa"/>
+            <w:tcW w:w="1843" w:type="dxa"/>
           </w:tcPr>
           <w:p>
             <w:pPr>
@@ -315,7 +315,7 @@
         </w:tc>
         <w:tc>
           <w:tcPr>
-            <w:tcW w:w="283" w:type="dxa"/>
+            <w:tcW w:w="284" w:type="dxa"/>
           </w:tcPr>
           <w:p>
             <w:pPr>
@@ -336,7 +336,7 @@
         </w:tc>
         <w:tc>
           <w:tcPr>
-            <w:tcW w:w="6231" w:type="dxa"/>
+            <w:tcW w:w="5947" w:type="dxa"/>
           </w:tcPr>
           <w:p>
             <w:pPr>
@@ -359,7 +359,7 @@
       <w:tr>
         <w:tc>
           <w:tcPr>
-            <w:tcW w:w="1560" w:type="dxa"/>
+            <w:tcW w:w="1843" w:type="dxa"/>
           </w:tcPr>
           <w:p>
             <w:pPr>
@@ -382,7 +382,7 @@
         </w:tc>
         <w:tc>
           <w:tcPr>
-            <w:tcW w:w="283" w:type="dxa"/>
+            <w:tcW w:w="284" w:type="dxa"/>
           </w:tcPr>
           <w:p>
             <w:pPr>
@@ -403,7 +403,7 @@
         </w:tc>
         <w:tc>
           <w:tcPr>
-            <w:tcW w:w="6231" w:type="dxa"/>
+            <w:tcW w:w="5947" w:type="dxa"/>
           </w:tcPr>
           <w:p>
             <w:pPr>
@@ -426,7 +426,7 @@
       <w:tr>
         <w:tc>
           <w:tcPr>
-            <w:tcW w:w="1560" w:type="dxa"/>
+            <w:tcW w:w="1843" w:type="dxa"/>
           </w:tcPr>
           <w:p>
             <w:pPr>
@@ -449,7 +449,7 @@
         </w:tc>
         <w:tc>
           <w:tcPr>
-            <w:tcW w:w="283" w:type="dxa"/>
+            <w:tcW w:w="284" w:type="dxa"/>
           </w:tcPr>
           <w:p>
             <w:pPr>
@@ -470,7 +470,7 @@
         </w:tc>
         <w:tc>
           <w:tcPr>
-            <w:tcW w:w="6231" w:type="dxa"/>
+            <w:tcW w:w="5947" w:type="dxa"/>
           </w:tcPr>
           <w:p>
             <w:r>
@@ -528,37 +528,33 @@
                 <w:i/>
                 <w:iCs/>
               </w:rPr>
-              <w:t>, PRISMA ORM</w:t>
+              <w:t xml:space="preserve">, PRISMA ORM </w:t>
+            </w:r>
+            <w:r>
+              <w:t>DAN</w:t>
             </w:r>
             <w:r>
               <w:rPr>
                 <w:i/>
                 <w:iCs/>
               </w:rPr>
-              <w:t xml:space="preserve"> </w:t>
-            </w:r>
-            <w:r>
-              <w:t>DAN</w:t>
+              <w:t xml:space="preserve"> POSTGRESQL</w:t>
+            </w:r>
+            <w:r>
+              <w:t xml:space="preserve"> SEBAGAI </w:t>
             </w:r>
             <w:r>
               <w:rPr>
                 <w:i/>
                 <w:iCs/>
               </w:rPr>
-              <w:t xml:space="preserve"> POSTGRESQL</w:t>
-            </w:r>
-            <w:r>
-              <w:t xml:space="preserve"> SEBAGAI </w:t>
-            </w:r>
-            <w:r>
-              <w:rPr>
-                <w:i/>
-                <w:iCs/>
-              </w:rPr>
               <w:t>DATABASE</w:t>
             </w:r>
             <w:r>
               <w:t xml:space="preserve"> DI PT</w:t>
+            </w:r>
+            <w:r>
+              <w:t>.</w:t>
             </w:r>
             <w:r>
               <w:t xml:space="preserve"> </w:t>
@@ -1004,23 +1000,21 @@
         </w:rPr>
         <w:t xml:space="preserve"> </w:t>
       </w:r>
-      <w:proofErr w:type="spellStart"/>
-      <w:r>
-        <w:rPr>
-          <w:rFonts w:eastAsia="Times New Roman" w:cs="Times New Roman"/>
-          <w:szCs w:val="24"/>
-          <w:lang w:val="en-US" w:eastAsia="id-ID"/>
-        </w:rPr>
-        <w:t>Februari</w:t>
-      </w:r>
-      <w:proofErr w:type="spellEnd"/>
-      <w:r>
-        <w:rPr>
-          <w:rFonts w:eastAsia="Times New Roman" w:cs="Times New Roman"/>
-          <w:szCs w:val="24"/>
-          <w:lang w:val="en-US" w:eastAsia="id-ID"/>
-        </w:rPr>
-        <w:t xml:space="preserve"> 2024</w:t>
+      <w:r>
+        <w:rPr>
+          <w:rFonts w:eastAsia="Times New Roman" w:cs="Times New Roman"/>
+          <w:szCs w:val="24"/>
+          <w:lang w:val="en-US" w:eastAsia="id-ID"/>
+        </w:rPr>
+        <w:t xml:space="preserve">Maret </w:t>
+      </w:r>
+      <w:r>
+        <w:rPr>
+          <w:rFonts w:eastAsia="Times New Roman" w:cs="Times New Roman"/>
+          <w:szCs w:val="24"/>
+          <w:lang w:val="en-US" w:eastAsia="id-ID"/>
+        </w:rPr>
+        <w:t>2024</w:t>
       </w:r>
     </w:p>
     <w:p>
@@ -1048,13 +1042,14 @@
         <w:tblLook w:val="04A0" w:firstRow="1" w:lastRow="0" w:firstColumn="1" w:lastColumn="0" w:noHBand="0" w:noVBand="1"/>
       </w:tblPr>
       <w:tblGrid>
-        <w:gridCol w:w="3823"/>
-        <w:gridCol w:w="4104"/>
+        <w:gridCol w:w="3114"/>
+        <w:gridCol w:w="567"/>
+        <w:gridCol w:w="4246"/>
       </w:tblGrid>
       <w:tr>
         <w:tc>
           <w:tcPr>
-            <w:tcW w:w="3823" w:type="dxa"/>
+            <w:tcW w:w="3114" w:type="dxa"/>
           </w:tcPr>
           <w:p>
             <w:pPr>
@@ -1081,6 +1076,24 @@
               <w:t>,</w:t>
             </w:r>
           </w:p>
+        </w:tc>
+        <w:tc>
+          <w:tcPr>
+            <w:tcW w:w="567" w:type="dxa"/>
+          </w:tcPr>
+          <w:p>
+            <w:pPr>
+              <w:rPr>
+                <w:rFonts w:eastAsia="Times New Roman" w:cs="Times New Roman"/>
+                <w:szCs w:val="24"/>
+              </w:rPr>
+            </w:pPr>
+          </w:p>
+        </w:tc>
+        <w:tc>
+          <w:tcPr>
+            <w:tcW w:w="4246" w:type="dxa"/>
+          </w:tcPr>
           <w:p>
             <w:pPr>
               <w:jc w:val="center"/>
@@ -1089,7 +1102,33 @@
                 <w:szCs w:val="24"/>
               </w:rPr>
             </w:pPr>
-          </w:p>
+            <w:proofErr w:type="spellStart"/>
+            <w:r>
+              <w:rPr>
+                <w:rFonts w:eastAsia="Times New Roman" w:cs="Times New Roman"/>
+                <w:szCs w:val="24"/>
+              </w:rPr>
+              <w:t>Pembimbing</w:t>
+            </w:r>
+            <w:proofErr w:type="spellEnd"/>
+            <w:r>
+              <w:rPr>
+                <w:rFonts w:eastAsia="Times New Roman" w:cs="Times New Roman"/>
+                <w:szCs w:val="24"/>
+              </w:rPr>
+              <w:t>,</w:t>
+            </w:r>
+          </w:p>
+        </w:tc>
+      </w:tr>
+      <w:tr>
+        <w:trPr>
+          <w:trHeight w:val="1723"/>
+        </w:trPr>
+        <w:tc>
+          <w:tcPr>
+            <w:tcW w:w="3114" w:type="dxa"/>
+          </w:tcPr>
           <w:p>
             <w:pPr>
               <w:jc w:val="center"/>
@@ -1099,6 +1138,24 @@
               </w:rPr>
             </w:pPr>
           </w:p>
+        </w:tc>
+        <w:tc>
+          <w:tcPr>
+            <w:tcW w:w="567" w:type="dxa"/>
+          </w:tcPr>
+          <w:p>
+            <w:pPr>
+              <w:rPr>
+                <w:rFonts w:eastAsia="Times New Roman" w:cs="Times New Roman"/>
+                <w:szCs w:val="24"/>
+              </w:rPr>
+            </w:pPr>
+          </w:p>
+        </w:tc>
+        <w:tc>
+          <w:tcPr>
+            <w:tcW w:w="4246" w:type="dxa"/>
+          </w:tcPr>
           <w:p>
             <w:pPr>
               <w:jc w:val="center"/>
@@ -1108,15 +1165,16 @@
               </w:rPr>
             </w:pPr>
           </w:p>
-          <w:p>
-            <w:pPr>
-              <w:jc w:val="center"/>
-              <w:rPr>
-                <w:rFonts w:eastAsia="Times New Roman" w:cs="Times New Roman"/>
-                <w:szCs w:val="24"/>
-              </w:rPr>
-            </w:pPr>
-          </w:p>
+        </w:tc>
+      </w:tr>
+      <w:tr>
+        <w:trPr>
+          <w:trHeight w:val="407"/>
+        </w:trPr>
+        <w:tc>
+          <w:tcPr>
+            <w:tcW w:w="3114" w:type="dxa"/>
+          </w:tcPr>
           <w:p>
             <w:pPr>
               <w:jc w:val="center"/>
@@ -1139,88 +1197,24 @@
               <w:t>ADITYO PRATAMA, S.M</w:t>
             </w:r>
           </w:p>
-          <w:p>
-            <w:pPr>
-              <w:jc w:val="center"/>
-              <w:rPr>
-                <w:rFonts w:eastAsia="Times New Roman" w:cs="Times New Roman"/>
-                <w:szCs w:val="24"/>
-              </w:rPr>
-            </w:pPr>
-            <w:r>
-              <w:rPr>
-                <w:rFonts w:eastAsia="Times New Roman" w:cs="Times New Roman"/>
-                <w:szCs w:val="24"/>
-              </w:rPr>
-              <w:t>NIP.</w:t>
-            </w:r>
-          </w:p>
-        </w:tc>
-        <w:tc>
-          <w:tcPr>
-            <w:tcW w:w="4104" w:type="dxa"/>
-          </w:tcPr>
-          <w:p>
-            <w:pPr>
-              <w:jc w:val="center"/>
-              <w:rPr>
-                <w:rFonts w:eastAsia="Times New Roman" w:cs="Times New Roman"/>
-                <w:szCs w:val="24"/>
-              </w:rPr>
-            </w:pPr>
-            <w:proofErr w:type="spellStart"/>
-            <w:r>
-              <w:rPr>
-                <w:rFonts w:eastAsia="Times New Roman" w:cs="Times New Roman"/>
-                <w:szCs w:val="24"/>
-              </w:rPr>
-              <w:t>Pembimbing</w:t>
-            </w:r>
-            <w:proofErr w:type="spellEnd"/>
-            <w:r>
-              <w:rPr>
-                <w:rFonts w:eastAsia="Times New Roman" w:cs="Times New Roman"/>
-                <w:szCs w:val="24"/>
-              </w:rPr>
-              <w:t>,</w:t>
-            </w:r>
-          </w:p>
-          <w:p>
-            <w:pPr>
-              <w:jc w:val="center"/>
-              <w:rPr>
-                <w:rFonts w:eastAsia="Times New Roman" w:cs="Times New Roman"/>
-                <w:szCs w:val="24"/>
-              </w:rPr>
-            </w:pPr>
-          </w:p>
-          <w:p>
-            <w:pPr>
-              <w:jc w:val="center"/>
-              <w:rPr>
-                <w:rFonts w:eastAsia="Times New Roman" w:cs="Times New Roman"/>
-                <w:szCs w:val="24"/>
-              </w:rPr>
-            </w:pPr>
-          </w:p>
-          <w:p>
-            <w:pPr>
-              <w:jc w:val="center"/>
-              <w:rPr>
-                <w:rFonts w:eastAsia="Times New Roman" w:cs="Times New Roman"/>
-                <w:szCs w:val="24"/>
-              </w:rPr>
-            </w:pPr>
-          </w:p>
-          <w:p>
-            <w:pPr>
-              <w:jc w:val="center"/>
-              <w:rPr>
-                <w:rFonts w:eastAsia="Times New Roman" w:cs="Times New Roman"/>
-                <w:szCs w:val="24"/>
-              </w:rPr>
-            </w:pPr>
-          </w:p>
+        </w:tc>
+        <w:tc>
+          <w:tcPr>
+            <w:tcW w:w="567" w:type="dxa"/>
+          </w:tcPr>
+          <w:p>
+            <w:pPr>
+              <w:rPr>
+                <w:rFonts w:eastAsia="Times New Roman" w:cs="Times New Roman"/>
+                <w:szCs w:val="24"/>
+              </w:rPr>
+            </w:pPr>
+          </w:p>
+        </w:tc>
+        <w:tc>
+          <w:tcPr>
+            <w:tcW w:w="4246" w:type="dxa"/>
+          </w:tcPr>
           <w:p>
             <w:pPr>
               <w:jc w:val="center"/>
@@ -1257,20 +1251,66 @@
             <w:proofErr w:type="spellEnd"/>
             <w:proofErr w:type="gramEnd"/>
           </w:p>
-          <w:p>
-            <w:pPr>
-              <w:jc w:val="center"/>
-              <w:rPr>
-                <w:rFonts w:eastAsia="Times New Roman" w:cs="Times New Roman"/>
-                <w:szCs w:val="24"/>
-              </w:rPr>
-            </w:pPr>
+        </w:tc>
+      </w:tr>
+      <w:tr>
+        <w:tc>
+          <w:tcPr>
+            <w:tcW w:w="3114" w:type="dxa"/>
+          </w:tcPr>
+          <w:p>
+            <w:pPr>
+              <w:rPr>
+                <w:rFonts w:eastAsia="Times New Roman" w:cs="Times New Roman"/>
+                <w:szCs w:val="24"/>
+              </w:rPr>
+            </w:pPr>
+            <w:r>
+              <w:rPr>
+                <w:rFonts w:eastAsia="Times New Roman" w:cs="Times New Roman"/>
+                <w:szCs w:val="24"/>
+              </w:rPr>
+              <w:t xml:space="preserve"> </w:t>
+            </w:r>
             <w:r>
               <w:rPr>
                 <w:rFonts w:eastAsia="Times New Roman" w:cs="Times New Roman"/>
                 <w:szCs w:val="24"/>
               </w:rPr>
               <w:t>NIP.</w:t>
+            </w:r>
+          </w:p>
+        </w:tc>
+        <w:tc>
+          <w:tcPr>
+            <w:tcW w:w="567" w:type="dxa"/>
+          </w:tcPr>
+          <w:p>
+            <w:pPr>
+              <w:rPr>
+                <w:rFonts w:eastAsia="Times New Roman" w:cs="Times New Roman"/>
+                <w:szCs w:val="24"/>
+              </w:rPr>
+            </w:pPr>
+          </w:p>
+        </w:tc>
+        <w:tc>
+          <w:tcPr>
+            <w:tcW w:w="4246" w:type="dxa"/>
+          </w:tcPr>
+          <w:p>
+            <w:pPr>
+              <w:rPr>
+                <w:rFonts w:eastAsia="Times New Roman" w:cs="Times New Roman"/>
+                <w:szCs w:val="24"/>
+              </w:rPr>
+            </w:pPr>
+            <w:r>
+              <w:rPr>
+                <w:rFonts w:eastAsia="Times New Roman" w:cs="Times New Roman"/>
+                <w:szCs w:val="24"/>
+              </w:rPr>
+              <w:t xml:space="preserve">  NIP.</w:t>
             </w:r>
           </w:p>
         </w:tc>
@@ -1685,7 +1725,7 @@
   <w:style w:type="paragraph" w:default="1" w:styleId="Normal">
     <w:name w:val="Normal"/>
     <w:qFormat/>
-    <w:rsid w:val="002B2445"/>
+    <w:rsid w:val="00951E51"/>
     <w:pPr>
       <w:spacing w:line="360" w:lineRule="auto"/>
     </w:pPr>

</xml_diff>